<commit_message>
Intégration tableau des paiements et placeholders paiements dans génération contrat/inscription
</commit_message>
<xml_diff>
--- a/templates/contrat_generique.docx
+++ b/templates/contrat_generique.docx
@@ -25,7 +25,7 @@
                 <wp:positionV relativeFrom="paragraph">
                   <wp:posOffset>8890</wp:posOffset>
                 </wp:positionV>
-                <wp:extent cx="3221355" cy="670560"/>
+                <wp:extent cx="3222625" cy="671830"/>
                 <wp:effectExtent l="0" t="0" r="0" b="3810"/>
                 <wp:wrapNone/>
                 <wp:docPr id="1" name="Rectangle 1"/>
@@ -36,7 +36,7 @@
                       <wps:spPr>
                         <a:xfrm>
                           <a:off x="0" y="0"/>
-                          <a:ext cx="3220560" cy="669960"/>
+                          <a:ext cx="3222000" cy="671040"/>
                         </a:xfrm>
                         <a:prstGeom prst="rect">
                           <a:avLst/>
@@ -102,7 +102,7 @@
           </mc:Choice>
           <mc:Fallback>
             <w:pict>
-              <v:rect id="shape_0" ID="Rectangle 1" fillcolor="white" stroked="f" style="position:absolute;margin-left:283.5pt;margin-top:0.7pt;width:253.55pt;height:52.7pt">
+              <v:rect id="shape_0" ID="Rectangle 1" fillcolor="white" stroked="f" style="position:absolute;margin-left:283.5pt;margin-top:0.7pt;width:253.65pt;height:52.8pt">
                 <w10:wrap type="square"/>
                 <v:fill o:detectmouseclick="t" type="solid" color2="black"/>
                 <v:stroke color="#3465a4" joinstyle="round" endcap="flat"/>
@@ -710,17 +710,17 @@
         <w:tblLook w:firstRow="1" w:noVBand="1" w:lastRow="0" w:firstColumn="1" w:lastColumn="0" w:noHBand="0" w:val="04a0"/>
       </w:tblPr>
       <w:tblGrid>
-        <w:gridCol w:w="3968"/>
+        <w:gridCol w:w="3966"/>
         <w:gridCol w:w="1700"/>
-        <w:gridCol w:w="1700"/>
+        <w:gridCol w:w="1698"/>
         <w:gridCol w:w="1699"/>
-        <w:gridCol w:w="1705"/>
+        <w:gridCol w:w="1709"/>
       </w:tblGrid>
       <w:tr>
         <w:trPr/>
         <w:tc>
           <w:tcPr>
-            <w:tcW w:w="3968" w:type="dxa"/>
+            <w:tcW w:w="3966" w:type="dxa"/>
             <w:tcBorders/>
             <w:shd w:fill="auto" w:val="clear"/>
           </w:tcPr>
@@ -778,7 +778,7 @@
         </w:tc>
         <w:tc>
           <w:tcPr>
-            <w:tcW w:w="1700" w:type="dxa"/>
+            <w:tcW w:w="1698" w:type="dxa"/>
             <w:tcBorders/>
             <w:shd w:fill="auto" w:val="clear"/>
           </w:tcPr>
@@ -836,7 +836,7 @@
         </w:tc>
         <w:tc>
           <w:tcPr>
-            <w:tcW w:w="1705" w:type="dxa"/>
+            <w:tcW w:w="1709" w:type="dxa"/>
             <w:tcBorders/>
             <w:shd w:fill="auto" w:val="clear"/>
           </w:tcPr>
@@ -868,7 +868,7 @@
         <w:trPr/>
         <w:tc>
           <w:tcPr>
-            <w:tcW w:w="3968" w:type="dxa"/>
+            <w:tcW w:w="3966" w:type="dxa"/>
             <w:tcBorders/>
             <w:shd w:fill="auto" w:val="clear"/>
           </w:tcPr>
@@ -920,7 +920,7 @@
         </w:tc>
         <w:tc>
           <w:tcPr>
-            <w:tcW w:w="1700" w:type="dxa"/>
+            <w:tcW w:w="1698" w:type="dxa"/>
             <w:tcBorders/>
             <w:shd w:fill="auto" w:val="clear"/>
           </w:tcPr>
@@ -974,7 +974,7 @@
         </w:tc>
         <w:tc>
           <w:tcPr>
-            <w:tcW w:w="1705" w:type="dxa"/>
+            <w:tcW w:w="1709" w:type="dxa"/>
             <w:tcBorders/>
             <w:shd w:fill="auto" w:val="clear"/>
           </w:tcPr>
@@ -1037,6 +1037,538 @@
       <w:pPr>
         <w:pStyle w:val="Normal"/>
         <w:spacing w:lineRule="auto" w:line="288" w:before="100" w:after="100"/>
+        <w:rPr/>
+      </w:pPr>
+      <w:r>
+        <w:rPr>
+          <w:rFonts w:eastAsia="Arial" w:cs="Arial" w:ascii="Arial" w:hAnsi="Arial"/>
+          <w:sz w:val="20"/>
+          <w:szCs w:val="20"/>
+        </w:rPr>
+        <w:t>Le ${date_debut}, règlement en  ${option_paiements}</w:t>
+      </w:r>
+    </w:p>
+    <w:tbl>
+      <w:tblPr>
+        <w:tblW w:w="10776" w:type="dxa"/>
+        <w:jc w:val="left"/>
+        <w:tblInd w:w="55" w:type="dxa"/>
+        <w:tblCellMar>
+          <w:top w:w="55" w:type="dxa"/>
+          <w:left w:w="55" w:type="dxa"/>
+          <w:bottom w:w="55" w:type="dxa"/>
+          <w:right w:w="55" w:type="dxa"/>
+        </w:tblCellMar>
+      </w:tblPr>
+      <w:tblGrid>
+        <w:gridCol w:w="1759"/>
+        <w:gridCol w:w="1471"/>
+        <w:gridCol w:w="2153"/>
+        <w:gridCol w:w="1794"/>
+        <w:gridCol w:w="1795"/>
+        <w:gridCol w:w="1803"/>
+      </w:tblGrid>
+      <w:tr>
+        <w:trPr/>
+        <w:tc>
+          <w:tcPr>
+            <w:tcW w:w="1759" w:type="dxa"/>
+            <w:tcBorders>
+              <w:top w:val="single" w:sz="2" w:space="0" w:color="000000"/>
+              <w:left w:val="single" w:sz="2" w:space="0" w:color="000000"/>
+              <w:bottom w:val="single" w:sz="2" w:space="0" w:color="000000"/>
+            </w:tcBorders>
+            <w:shd w:fill="auto" w:val="clear"/>
+          </w:tcPr>
+          <w:p>
+            <w:pPr>
+              <w:pStyle w:val="Normal"/>
+              <w:spacing w:lineRule="auto" w:line="288" w:before="100" w:after="0"/>
+              <w:jc w:val="center"/>
+              <w:rPr>
+                <w:rFonts w:ascii="Arial" w:hAnsi="Arial" w:eastAsia="Arial" w:cs="Arial"/>
+                <w:b/>
+                <w:b/>
+                <w:bCs/>
+                <w:color w:val="000000"/>
+                <w:kern w:val="0"/>
+                <w:sz w:val="16"/>
+                <w:szCs w:val="16"/>
+                <w:lang w:val="fr-FR" w:eastAsia="en-US" w:bidi="en-US"/>
+              </w:rPr>
+            </w:pPr>
+            <w:r>
+              <w:rPr>
+                <w:rFonts w:eastAsia="Arial" w:cs="Arial" w:ascii="Arial" w:hAnsi="Arial"/>
+                <w:b/>
+                <w:bCs/>
+                <w:color w:val="000000"/>
+                <w:kern w:val="0"/>
+                <w:sz w:val="16"/>
+                <w:szCs w:val="16"/>
+                <w:lang w:val="fr-FR" w:eastAsia="en-US" w:bidi="en-US"/>
+              </w:rPr>
+              <w:t>Date encaissement</w:t>
+            </w:r>
+          </w:p>
+        </w:tc>
+        <w:tc>
+          <w:tcPr>
+            <w:tcW w:w="1471" w:type="dxa"/>
+            <w:tcBorders>
+              <w:top w:val="single" w:sz="2" w:space="0" w:color="000000"/>
+              <w:left w:val="single" w:sz="2" w:space="0" w:color="000000"/>
+              <w:bottom w:val="single" w:sz="2" w:space="0" w:color="000000"/>
+            </w:tcBorders>
+            <w:shd w:fill="auto" w:val="clear"/>
+          </w:tcPr>
+          <w:p>
+            <w:pPr>
+              <w:pStyle w:val="Normal"/>
+              <w:spacing w:lineRule="auto" w:line="288" w:before="100" w:after="0"/>
+              <w:jc w:val="center"/>
+              <w:rPr>
+                <w:rFonts w:ascii="Arial" w:hAnsi="Arial" w:eastAsia="Arial" w:cs="Arial"/>
+                <w:b/>
+                <w:b/>
+                <w:bCs/>
+                <w:color w:val="000000"/>
+                <w:kern w:val="0"/>
+                <w:sz w:val="16"/>
+                <w:szCs w:val="16"/>
+                <w:lang w:val="fr-FR" w:eastAsia="en-US" w:bidi="en-US"/>
+              </w:rPr>
+            </w:pPr>
+            <w:r>
+              <w:rPr>
+                <w:rFonts w:eastAsia="Arial" w:cs="Arial" w:ascii="Arial" w:hAnsi="Arial"/>
+                <w:b/>
+                <w:bCs/>
+                <w:color w:val="000000"/>
+                <w:kern w:val="0"/>
+                <w:sz w:val="16"/>
+                <w:szCs w:val="16"/>
+                <w:lang w:val="fr-FR" w:eastAsia="en-US" w:bidi="en-US"/>
+              </w:rPr>
+              <w:t>Type</w:t>
+            </w:r>
+          </w:p>
+        </w:tc>
+        <w:tc>
+          <w:tcPr>
+            <w:tcW w:w="2153" w:type="dxa"/>
+            <w:tcBorders>
+              <w:top w:val="single" w:sz="2" w:space="0" w:color="000000"/>
+              <w:left w:val="single" w:sz="2" w:space="0" w:color="000000"/>
+              <w:bottom w:val="single" w:sz="2" w:space="0" w:color="000000"/>
+            </w:tcBorders>
+            <w:shd w:fill="auto" w:val="clear"/>
+          </w:tcPr>
+          <w:p>
+            <w:pPr>
+              <w:pStyle w:val="Normal"/>
+              <w:spacing w:lineRule="auto" w:line="288" w:before="100" w:after="0"/>
+              <w:jc w:val="center"/>
+              <w:rPr>
+                <w:rFonts w:ascii="Arial" w:hAnsi="Arial" w:eastAsia="Arial" w:cs="Arial"/>
+                <w:b/>
+                <w:b/>
+                <w:bCs/>
+                <w:color w:val="000000"/>
+                <w:kern w:val="0"/>
+                <w:sz w:val="16"/>
+                <w:szCs w:val="16"/>
+                <w:lang w:val="fr-FR" w:eastAsia="en-US" w:bidi="en-US"/>
+              </w:rPr>
+            </w:pPr>
+            <w:r>
+              <w:rPr>
+                <w:rFonts w:eastAsia="Arial" w:cs="Arial" w:ascii="Arial" w:hAnsi="Arial"/>
+                <w:b/>
+                <w:bCs/>
+                <w:color w:val="000000"/>
+                <w:kern w:val="0"/>
+                <w:sz w:val="16"/>
+                <w:szCs w:val="16"/>
+                <w:lang w:val="fr-FR" w:eastAsia="en-US" w:bidi="en-US"/>
+              </w:rPr>
+              <w:t>Numéro</w:t>
+            </w:r>
+          </w:p>
+        </w:tc>
+        <w:tc>
+          <w:tcPr>
+            <w:tcW w:w="1794" w:type="dxa"/>
+            <w:tcBorders>
+              <w:top w:val="single" w:sz="2" w:space="0" w:color="000000"/>
+              <w:left w:val="single" w:sz="2" w:space="0" w:color="000000"/>
+              <w:bottom w:val="single" w:sz="2" w:space="0" w:color="000000"/>
+            </w:tcBorders>
+            <w:shd w:fill="auto" w:val="clear"/>
+          </w:tcPr>
+          <w:p>
+            <w:pPr>
+              <w:pStyle w:val="Normal"/>
+              <w:spacing w:lineRule="auto" w:line="288" w:before="100" w:after="0"/>
+              <w:jc w:val="center"/>
+              <w:rPr>
+                <w:rFonts w:ascii="Arial" w:hAnsi="Arial" w:eastAsia="Arial" w:cs="Arial"/>
+                <w:b/>
+                <w:b/>
+                <w:bCs/>
+                <w:color w:val="000000"/>
+                <w:kern w:val="0"/>
+                <w:sz w:val="16"/>
+                <w:szCs w:val="16"/>
+                <w:lang w:val="fr-FR" w:eastAsia="en-US" w:bidi="en-US"/>
+              </w:rPr>
+            </w:pPr>
+            <w:r>
+              <w:rPr>
+                <w:rFonts w:eastAsia="Arial" w:cs="Arial" w:ascii="Arial" w:hAnsi="Arial"/>
+                <w:b/>
+                <w:bCs/>
+                <w:color w:val="000000"/>
+                <w:kern w:val="0"/>
+                <w:sz w:val="16"/>
+                <w:szCs w:val="16"/>
+                <w:lang w:val="fr-FR" w:eastAsia="en-US" w:bidi="en-US"/>
+              </w:rPr>
+              <w:t>Emetteur</w:t>
+            </w:r>
+          </w:p>
+        </w:tc>
+        <w:tc>
+          <w:tcPr>
+            <w:tcW w:w="1795" w:type="dxa"/>
+            <w:tcBorders>
+              <w:top w:val="single" w:sz="2" w:space="0" w:color="000000"/>
+              <w:left w:val="single" w:sz="2" w:space="0" w:color="000000"/>
+              <w:bottom w:val="single" w:sz="2" w:space="0" w:color="000000"/>
+            </w:tcBorders>
+            <w:shd w:fill="auto" w:val="clear"/>
+          </w:tcPr>
+          <w:p>
+            <w:pPr>
+              <w:pStyle w:val="Normal"/>
+              <w:spacing w:lineRule="auto" w:line="288" w:before="100" w:after="0"/>
+              <w:jc w:val="center"/>
+              <w:rPr>
+                <w:rFonts w:ascii="Arial" w:hAnsi="Arial" w:eastAsia="Arial" w:cs="Arial"/>
+                <w:b/>
+                <w:b/>
+                <w:bCs/>
+                <w:color w:val="000000"/>
+                <w:kern w:val="0"/>
+                <w:sz w:val="16"/>
+                <w:szCs w:val="16"/>
+                <w:lang w:val="fr-FR" w:eastAsia="en-US" w:bidi="en-US"/>
+              </w:rPr>
+            </w:pPr>
+            <w:r>
+              <w:rPr>
+                <w:rFonts w:eastAsia="Arial" w:cs="Arial" w:ascii="Arial" w:hAnsi="Arial"/>
+                <w:b/>
+                <w:bCs/>
+                <w:color w:val="000000"/>
+                <w:kern w:val="0"/>
+                <w:sz w:val="16"/>
+                <w:szCs w:val="16"/>
+                <w:lang w:val="fr-FR" w:eastAsia="en-US" w:bidi="en-US"/>
+              </w:rPr>
+              <w:t>Banque</w:t>
+            </w:r>
+          </w:p>
+        </w:tc>
+        <w:tc>
+          <w:tcPr>
+            <w:tcW w:w="1803" w:type="dxa"/>
+            <w:tcBorders>
+              <w:top w:val="single" w:sz="2" w:space="0" w:color="000000"/>
+              <w:left w:val="single" w:sz="2" w:space="0" w:color="000000"/>
+              <w:bottom w:val="single" w:sz="2" w:space="0" w:color="000000"/>
+              <w:right w:val="single" w:sz="2" w:space="0" w:color="000000"/>
+            </w:tcBorders>
+            <w:shd w:fill="auto" w:val="clear"/>
+          </w:tcPr>
+          <w:p>
+            <w:pPr>
+              <w:pStyle w:val="Normal"/>
+              <w:spacing w:lineRule="auto" w:line="288" w:before="100" w:after="0"/>
+              <w:jc w:val="center"/>
+              <w:rPr>
+                <w:sz w:val="16"/>
+                <w:szCs w:val="16"/>
+              </w:rPr>
+            </w:pPr>
+            <w:r>
+              <w:rPr>
+                <w:rFonts w:eastAsia="Arial" w:cs="Arial" w:ascii="Arial" w:hAnsi="Arial"/>
+                <w:b/>
+                <w:bCs/>
+                <w:sz w:val="16"/>
+                <w:szCs w:val="16"/>
+              </w:rPr>
+              <w:t>Montant</w:t>
+            </w:r>
+          </w:p>
+        </w:tc>
+      </w:tr>
+      <w:tr>
+        <w:trPr/>
+        <w:tc>
+          <w:tcPr>
+            <w:tcW w:w="1759" w:type="dxa"/>
+            <w:tcBorders>
+              <w:left w:val="single" w:sz="2" w:space="0" w:color="000000"/>
+              <w:bottom w:val="single" w:sz="2" w:space="0" w:color="000000"/>
+            </w:tcBorders>
+            <w:shd w:fill="auto" w:val="clear"/>
+          </w:tcPr>
+          <w:p>
+            <w:pPr>
+              <w:pStyle w:val="Normal"/>
+              <w:spacing w:lineRule="auto" w:line="288" w:before="100" w:after="0"/>
+              <w:jc w:val="center"/>
+              <w:rPr>
+                <w:rFonts w:ascii="Arial" w:hAnsi="Arial" w:eastAsia="Arial" w:cs="Arial"/>
+                <w:b w:val="false"/>
+                <w:b w:val="false"/>
+                <w:bCs w:val="false"/>
+                <w:color w:val="000000"/>
+                <w:kern w:val="0"/>
+                <w:sz w:val="16"/>
+                <w:szCs w:val="16"/>
+                <w:lang w:val="fr-FR" w:eastAsia="en-US" w:bidi="en-US"/>
+              </w:rPr>
+            </w:pPr>
+            <w:r>
+              <w:rPr>
+                <w:rFonts w:eastAsia="Arial" w:cs="Arial" w:ascii="Arial" w:hAnsi="Arial"/>
+                <w:b w:val="false"/>
+                <w:bCs w:val="false"/>
+                <w:color w:val="000000"/>
+                <w:kern w:val="0"/>
+                <w:sz w:val="16"/>
+                <w:szCs w:val="16"/>
+                <w:lang w:val="fr-FR" w:eastAsia="en-US" w:bidi="en-US"/>
+              </w:rPr>
+              <w:t>${paiement_date}</w:t>
+            </w:r>
+          </w:p>
+        </w:tc>
+        <w:tc>
+          <w:tcPr>
+            <w:tcW w:w="1471" w:type="dxa"/>
+            <w:tcBorders>
+              <w:left w:val="single" w:sz="2" w:space="0" w:color="000000"/>
+              <w:bottom w:val="single" w:sz="2" w:space="0" w:color="000000"/>
+            </w:tcBorders>
+            <w:shd w:fill="auto" w:val="clear"/>
+          </w:tcPr>
+          <w:p>
+            <w:pPr>
+              <w:pStyle w:val="Normal"/>
+              <w:spacing w:lineRule="auto" w:line="288" w:before="100" w:after="0"/>
+              <w:jc w:val="center"/>
+              <w:rPr>
+                <w:rFonts w:ascii="Arial" w:hAnsi="Arial" w:eastAsia="Arial" w:cs="Arial"/>
+                <w:b w:val="false"/>
+                <w:b w:val="false"/>
+                <w:bCs w:val="false"/>
+                <w:color w:val="000000"/>
+                <w:kern w:val="0"/>
+                <w:sz w:val="16"/>
+                <w:szCs w:val="16"/>
+                <w:lang w:val="fr-FR" w:eastAsia="en-US" w:bidi="en-US"/>
+              </w:rPr>
+            </w:pPr>
+            <w:r>
+              <w:rPr>
+                <w:rFonts w:eastAsia="Arial" w:cs="Arial" w:ascii="Arial" w:hAnsi="Arial"/>
+                <w:b w:val="false"/>
+                <w:bCs w:val="false"/>
+                <w:color w:val="000000"/>
+                <w:kern w:val="0"/>
+                <w:sz w:val="16"/>
+                <w:szCs w:val="16"/>
+                <w:lang w:val="fr-FR" w:eastAsia="en-US" w:bidi="en-US"/>
+              </w:rPr>
+              <w:t>${paiement_type}</w:t>
+            </w:r>
+          </w:p>
+        </w:tc>
+        <w:tc>
+          <w:tcPr>
+            <w:tcW w:w="2153" w:type="dxa"/>
+            <w:tcBorders>
+              <w:left w:val="single" w:sz="2" w:space="0" w:color="000000"/>
+              <w:bottom w:val="single" w:sz="2" w:space="0" w:color="000000"/>
+            </w:tcBorders>
+            <w:shd w:fill="auto" w:val="clear"/>
+          </w:tcPr>
+          <w:p>
+            <w:pPr>
+              <w:pStyle w:val="Normal"/>
+              <w:spacing w:lineRule="auto" w:line="288" w:before="100" w:after="0"/>
+              <w:jc w:val="center"/>
+              <w:rPr>
+                <w:rFonts w:ascii="Arial" w:hAnsi="Arial" w:eastAsia="Arial" w:cs="Arial"/>
+                <w:b w:val="false"/>
+                <w:b w:val="false"/>
+                <w:bCs w:val="false"/>
+                <w:color w:val="000000"/>
+                <w:kern w:val="0"/>
+                <w:sz w:val="16"/>
+                <w:szCs w:val="16"/>
+                <w:lang w:val="fr-FR" w:eastAsia="en-US" w:bidi="en-US"/>
+              </w:rPr>
+            </w:pPr>
+            <w:r>
+              <w:rPr>
+                <w:rFonts w:eastAsia="Arial" w:cs="Arial" w:ascii="Arial" w:hAnsi="Arial"/>
+                <w:b w:val="false"/>
+                <w:bCs w:val="false"/>
+                <w:color w:val="000000"/>
+                <w:kern w:val="0"/>
+                <w:sz w:val="16"/>
+                <w:szCs w:val="16"/>
+                <w:lang w:val="fr-FR" w:eastAsia="en-US" w:bidi="en-US"/>
+              </w:rPr>
+              <w:t>${paiement_numero}</w:t>
+            </w:r>
+          </w:p>
+        </w:tc>
+        <w:tc>
+          <w:tcPr>
+            <w:tcW w:w="1794" w:type="dxa"/>
+            <w:tcBorders>
+              <w:left w:val="single" w:sz="2" w:space="0" w:color="000000"/>
+              <w:bottom w:val="single" w:sz="2" w:space="0" w:color="000000"/>
+            </w:tcBorders>
+            <w:shd w:fill="auto" w:val="clear"/>
+          </w:tcPr>
+          <w:p>
+            <w:pPr>
+              <w:pStyle w:val="Normal"/>
+              <w:spacing w:lineRule="auto" w:line="288" w:before="100" w:after="0"/>
+              <w:jc w:val="center"/>
+              <w:rPr>
+                <w:rFonts w:ascii="Arial" w:hAnsi="Arial" w:eastAsia="Arial" w:cs="Arial"/>
+                <w:b w:val="false"/>
+                <w:b w:val="false"/>
+                <w:bCs w:val="false"/>
+                <w:color w:val="000000"/>
+                <w:kern w:val="0"/>
+                <w:sz w:val="16"/>
+                <w:szCs w:val="16"/>
+                <w:lang w:val="fr-FR" w:eastAsia="en-US" w:bidi="en-US"/>
+              </w:rPr>
+            </w:pPr>
+            <w:r>
+              <w:rPr>
+                <w:rFonts w:eastAsia="Arial" w:cs="Arial" w:ascii="Arial" w:hAnsi="Arial"/>
+                <w:b w:val="false"/>
+                <w:bCs w:val="false"/>
+                <w:color w:val="000000"/>
+                <w:kern w:val="0"/>
+                <w:sz w:val="16"/>
+                <w:szCs w:val="16"/>
+                <w:lang w:val="fr-FR" w:eastAsia="en-US" w:bidi="en-US"/>
+              </w:rPr>
+              <w:t>${paiement_emetteur}</w:t>
+            </w:r>
+          </w:p>
+        </w:tc>
+        <w:tc>
+          <w:tcPr>
+            <w:tcW w:w="1795" w:type="dxa"/>
+            <w:tcBorders>
+              <w:left w:val="single" w:sz="2" w:space="0" w:color="000000"/>
+              <w:bottom w:val="single" w:sz="2" w:space="0" w:color="000000"/>
+            </w:tcBorders>
+            <w:shd w:fill="auto" w:val="clear"/>
+          </w:tcPr>
+          <w:p>
+            <w:pPr>
+              <w:pStyle w:val="Normal"/>
+              <w:spacing w:lineRule="auto" w:line="288" w:before="100" w:after="0"/>
+              <w:jc w:val="center"/>
+              <w:rPr>
+                <w:rFonts w:ascii="Arial" w:hAnsi="Arial" w:eastAsia="Arial" w:cs="Arial"/>
+                <w:b w:val="false"/>
+                <w:b w:val="false"/>
+                <w:bCs w:val="false"/>
+                <w:color w:val="000000"/>
+                <w:kern w:val="0"/>
+                <w:sz w:val="16"/>
+                <w:szCs w:val="16"/>
+                <w:lang w:val="fr-FR" w:eastAsia="en-US" w:bidi="en-US"/>
+              </w:rPr>
+            </w:pPr>
+            <w:r>
+              <w:rPr>
+                <w:rFonts w:eastAsia="Arial" w:cs="Arial" w:ascii="Arial" w:hAnsi="Arial"/>
+                <w:b w:val="false"/>
+                <w:bCs w:val="false"/>
+                <w:color w:val="000000"/>
+                <w:kern w:val="0"/>
+                <w:sz w:val="16"/>
+                <w:szCs w:val="16"/>
+                <w:lang w:val="fr-FR" w:eastAsia="en-US" w:bidi="en-US"/>
+              </w:rPr>
+              <w:t>${paiement_banque}</w:t>
+            </w:r>
+          </w:p>
+        </w:tc>
+        <w:tc>
+          <w:tcPr>
+            <w:tcW w:w="1803" w:type="dxa"/>
+            <w:tcBorders>
+              <w:left w:val="single" w:sz="2" w:space="0" w:color="000000"/>
+              <w:bottom w:val="single" w:sz="2" w:space="0" w:color="000000"/>
+              <w:right w:val="single" w:sz="2" w:space="0" w:color="000000"/>
+            </w:tcBorders>
+            <w:shd w:fill="auto" w:val="clear"/>
+          </w:tcPr>
+          <w:p>
+            <w:pPr>
+              <w:pStyle w:val="Normal"/>
+              <w:spacing w:lineRule="auto" w:line="288" w:before="100" w:after="0"/>
+              <w:jc w:val="center"/>
+              <w:rPr>
+                <w:rFonts w:ascii="Arial" w:hAnsi="Arial" w:eastAsia="Arial" w:cs="Arial"/>
+                <w:b w:val="false"/>
+                <w:b w:val="false"/>
+                <w:bCs w:val="false"/>
+                <w:color w:val="000000"/>
+                <w:kern w:val="0"/>
+                <w:sz w:val="16"/>
+                <w:szCs w:val="16"/>
+                <w:lang w:val="fr-FR" w:eastAsia="en-US" w:bidi="en-US"/>
+              </w:rPr>
+            </w:pPr>
+            <w:r>
+              <w:rPr>
+                <w:rFonts w:eastAsia="Arial" w:cs="Arial" w:ascii="Arial" w:hAnsi="Arial"/>
+                <w:b w:val="false"/>
+                <w:bCs w:val="false"/>
+                <w:color w:val="000000"/>
+                <w:kern w:val="0"/>
+                <w:sz w:val="16"/>
+                <w:szCs w:val="16"/>
+                <w:lang w:val="fr-FR" w:eastAsia="en-US" w:bidi="en-US"/>
+              </w:rPr>
+              <w:t>${paiement_montant}</w:t>
+            </w:r>
+          </w:p>
+        </w:tc>
+      </w:tr>
+    </w:tbl>
+    <w:p>
+      <w:pPr>
+        <w:pStyle w:val="Normal"/>
+        <w:spacing w:lineRule="auto" w:line="288" w:before="100" w:after="100"/>
         <w:rPr>
           <w:rFonts w:ascii="Arial" w:hAnsi="Arial" w:eastAsia="Arial" w:cs="Arial"/>
           <w:sz w:val="20"/>
@@ -1049,7 +1581,6 @@
           <w:sz w:val="20"/>
           <w:szCs w:val="20"/>
         </w:rPr>
-        <w:t>Le ${date_debut}, règlement en  ${option_paiements}</w:t>
       </w:r>
     </w:p>
     <w:tbl>
@@ -1067,12 +1598,49 @@
         <w:tblLook w:firstRow="1" w:noVBand="1" w:lastRow="0" w:firstColumn="1" w:lastColumn="0" w:noHBand="0" w:val="04a0"/>
       </w:tblPr>
       <w:tblGrid>
+        <w:gridCol w:w="3583"/>
         <w:gridCol w:w="3585"/>
-        <w:gridCol w:w="3586"/>
-        <w:gridCol w:w="3591"/>
+        <w:gridCol w:w="3594"/>
       </w:tblGrid>
       <w:tr>
         <w:trPr/>
+        <w:tc>
+          <w:tcPr>
+            <w:tcW w:w="3583" w:type="dxa"/>
+            <w:tcBorders>
+              <w:top w:val="nil"/>
+              <w:left w:val="nil"/>
+              <w:bottom w:val="nil"/>
+              <w:right w:val="nil"/>
+            </w:tcBorders>
+            <w:shd w:fill="auto" w:val="clear"/>
+          </w:tcPr>
+          <w:p>
+            <w:pPr>
+              <w:pStyle w:val="Normal"/>
+              <w:spacing w:lineRule="auto" w:line="288"/>
+              <w:jc w:val="center"/>
+              <w:rPr/>
+            </w:pPr>
+            <w:r>
+              <w:rPr>
+                <w:rFonts w:eastAsia="Arial" w:cs="Arial" w:ascii="Arial" w:hAnsi="Arial"/>
+                <w:sz w:val="20"/>
+                <w:szCs w:val="20"/>
+              </w:rPr>
+              <w:t>L’adhérent·e</w:t>
+              <w:br/>
+            </w:r>
+            <w:r>
+              <w:rPr>
+                <w:rFonts w:cs="Arial" w:ascii="Arial" w:hAnsi="Arial"/>
+                <w:sz w:val="16"/>
+                <w:szCs w:val="16"/>
+              </w:rPr>
+              <w:t>${adherent.nom} ${adherent.prenom}</w:t>
+            </w:r>
+          </w:p>
+        </w:tc>
         <w:tc>
           <w:tcPr>
             <w:tcW w:w="3585" w:type="dxa"/>
@@ -1097,22 +1665,22 @@
                 <w:sz w:val="20"/>
                 <w:szCs w:val="20"/>
               </w:rPr>
-              <w:t>L’adhérent·e</w:t>
+              <w:t>Le·a producteur·rice</w:t>
               <w:br/>
             </w:r>
             <w:r>
               <w:rPr>
-                <w:rFonts w:cs="Arial" w:ascii="Arial" w:hAnsi="Arial"/>
+                <w:rFonts w:eastAsia="Arial" w:cs="Arial" w:ascii="Arial" w:hAnsi="Arial"/>
                 <w:sz w:val="16"/>
                 <w:szCs w:val="16"/>
               </w:rPr>
-              <w:t>${adherent.nom} ${adherent.prenom}</w:t>
+              <w:t>${producteur.prenom} ${producteur.nom}</w:t>
             </w:r>
           </w:p>
         </w:tc>
         <w:tc>
           <w:tcPr>
-            <w:tcW w:w="3586" w:type="dxa"/>
+            <w:tcW w:w="3594" w:type="dxa"/>
             <w:tcBorders>
               <w:top w:val="nil"/>
               <w:left w:val="nil"/>
@@ -1134,43 +1702,6 @@
                 <w:sz w:val="20"/>
                 <w:szCs w:val="20"/>
               </w:rPr>
-              <w:t>Le·a producteur·rice</w:t>
-              <w:br/>
-            </w:r>
-            <w:r>
-              <w:rPr>
-                <w:rFonts w:eastAsia="Arial" w:cs="Arial" w:ascii="Arial" w:hAnsi="Arial"/>
-                <w:sz w:val="16"/>
-                <w:szCs w:val="16"/>
-              </w:rPr>
-              <w:t>${producteur.prenom} ${producteur.nom}</w:t>
-            </w:r>
-          </w:p>
-        </w:tc>
-        <w:tc>
-          <w:tcPr>
-            <w:tcW w:w="3591" w:type="dxa"/>
-            <w:tcBorders>
-              <w:top w:val="nil"/>
-              <w:left w:val="nil"/>
-              <w:bottom w:val="nil"/>
-              <w:right w:val="nil"/>
-            </w:tcBorders>
-            <w:shd w:fill="auto" w:val="clear"/>
-          </w:tcPr>
-          <w:p>
-            <w:pPr>
-              <w:pStyle w:val="Normal"/>
-              <w:spacing w:lineRule="auto" w:line="288"/>
-              <w:jc w:val="center"/>
-              <w:rPr/>
-            </w:pPr>
-            <w:r>
-              <w:rPr>
-                <w:rFonts w:eastAsia="Arial" w:cs="Arial" w:ascii="Arial" w:hAnsi="Arial"/>
-                <w:sz w:val="20"/>
-                <w:szCs w:val="20"/>
-              </w:rPr>
               <w:t>Pour ${nom_site}</w:t>
               <w:br/>
             </w:r>
@@ -1203,7 +1734,7 @@
       <w:pgNumType w:fmt="decimal"/>
       <w:formProt w:val="false"/>
       <w:textDirection w:val="lrTb"/>
-      <w:docGrid w:type="default" w:linePitch="360" w:charSpace="4294960946"/>
+      <w:docGrid w:type="default" w:linePitch="360" w:charSpace="0"/>
     </w:sectPr>
   </w:body>
 </w:document>
@@ -1784,7 +2315,7 @@
       <w:kern w:val="0"/>
       <w:sz w:val="24"/>
       <w:szCs w:val="24"/>
-      <w:lang w:eastAsia="en-US" w:bidi="en-US" w:val="fr-FR"/>
+      <w:lang w:val="fr-FR" w:eastAsia="en-US" w:bidi="en-US"/>
     </w:rPr>
   </w:style>
   <w:style w:type="paragraph" w:styleId="Titre1">
@@ -2229,7 +2760,7 @@
       <w:kern w:val="0"/>
       <w:sz w:val="24"/>
       <w:szCs w:val="20"/>
-      <w:lang w:eastAsia="en-US" w:bidi="en-US" w:val="fr-FR"/>
+      <w:lang w:val="fr-FR" w:eastAsia="en-US" w:bidi="en-US"/>
     </w:rPr>
   </w:style>
   <w:style w:type="paragraph" w:styleId="Soustitre">
@@ -2298,7 +2829,7 @@
       <w:kern w:val="0"/>
       <w:sz w:val="24"/>
       <w:szCs w:val="24"/>
-      <w:lang w:eastAsia="hi-IN" w:bidi="hi-IN" w:val="fr-FR"/>
+      <w:lang w:val="fr-FR" w:eastAsia="hi-IN" w:bidi="hi-IN"/>
     </w:rPr>
   </w:style>
   <w:style w:type="paragraph" w:styleId="Contenudecadre" w:customStyle="1">

</xml_diff>